<commit_message>
Added unit tests for logging car activity
</commit_message>
<xml_diff>
--- a/my_notes.docx
+++ b/my_notes.docx
@@ -730,7 +730,7 @@
           <w:szCs w:val="20"/>
           <w14:ligatures w14:val="none"/>
         </w:rPr>
-        <w:t>car park register</w:t>
+        <w:t>Sensor (carpark register)</w:t>
       </w:r>
       <w:r>
         <w:rPr>
@@ -841,30 +841,29 @@
           <w:szCs w:val="20"/>
           <w14:ligatures w14:val="none"/>
         </w:rPr>
-        <w:t>carpark register</w:t>
-      </w:r>
-      <w:r>
-        <w:rPr>
-          <w:rFonts w:ascii="Courier New" w:eastAsia="Times New Roman" w:hAnsi="Courier New" w:cs="Courier New"/>
-          <w:color w:val="1F2328"/>
-          <w:kern w:val="0"/>
-          <w:sz w:val="20"/>
-          <w:szCs w:val="20"/>
-          <w14:ligatures w14:val="none"/>
-        </w:rPr>
-        <w:t xml:space="preserve"> unit test </w:t>
-      </w:r>
-      <w:proofErr w:type="gramStart"/>
-      <w:r>
-        <w:rPr>
-          <w:rFonts w:ascii="Courier New" w:eastAsia="Times New Roman" w:hAnsi="Courier New" w:cs="Courier New"/>
-          <w:color w:val="1F2328"/>
-          <w:kern w:val="0"/>
-          <w:sz w:val="20"/>
-          <w:szCs w:val="20"/>
-          <w14:ligatures w14:val="none"/>
-        </w:rPr>
-        <w:t>completed</w:t>
+        <w:t xml:space="preserve"> </w:t>
+      </w:r>
+      <w:r>
+        <w:rPr>
+          <w:rFonts w:ascii="Courier New" w:eastAsia="Times New Roman" w:hAnsi="Courier New" w:cs="Courier New"/>
+          <w:color w:val="1F2328"/>
+          <w:kern w:val="0"/>
+          <w:sz w:val="20"/>
+          <w:szCs w:val="20"/>
+          <w14:ligatures w14:val="none"/>
+        </w:rPr>
+        <w:t>Sensor (carpark register)</w:t>
+      </w:r>
+      <w:r>
+        <w:rPr>
+          <w:rFonts w:ascii="Courier New" w:eastAsia="Times New Roman" w:hAnsi="Courier New" w:cs="Courier New"/>
+          <w:color w:val="1F2328"/>
+          <w:kern w:val="0"/>
+          <w:sz w:val="20"/>
+          <w:szCs w:val="20"/>
+          <w14:ligatures w14:val="none"/>
+        </w:rPr>
+        <w:t>unit test completed</w:t>
       </w:r>
       <w:r>
         <w:rPr>
@@ -877,7 +876,6 @@
         </w:rPr>
         <w:t>"</w:t>
       </w:r>
-      <w:proofErr w:type="gramEnd"/>
     </w:p>
     <w:p>
       <w:pPr>

</xml_diff>